<commit_message>
Funcionalidade de busca dinâmica nas listas.
Métodos criados através do Will Paginate nas models.
</commit_message>
<xml_diff>
--- a/private/contratos/2015/2 - Kelly Nunez Paulo Dos Santos.docx
+++ b/private/contratos/2015/2 - Kelly Nunez Paulo Dos Santos.docx
@@ -171,36 +171,17 @@
                               </w:rPr>
                               <w:t xml:space="preserve">Home page: </w:t>
                             </w:r>
-                            <w:r>
-                              <w:fldChar w:fldCharType="begin"/>
-                            </w:r>
-                            <w:r>
-                              <w:rPr>
-                                <w:lang w:val="en-US"/>
-                              </w:rPr>
-                              <w:instrText xml:space="preserve"> HYPERLINK "http://www.conservatoriohvillalobos.com.br" </w:instrText>
-                            </w:r>
-                            <w:r>
-                              <w:fldChar w:fldCharType="separate"/>
-                            </w:r>
-                            <w:r>
-                              <w:rPr>
-                                <w:rStyle w:val="Hyperlink"/>
-                                <w:color w:val="auto"/>
-                                <w:sz w:val="20"/>
-                                <w:lang w:val="en-US"/>
-                              </w:rPr>
-                              <w:t>www.conservatoriohvillalobos.com.br</w:t>
-                            </w:r>
-                            <w:r>
-                              <w:rPr>
-                                <w:rStyle w:val="Hyperlink"/>
-                                <w:color w:val="auto"/>
-                                <w:sz w:val="20"/>
-                                <w:lang w:val="en-US"/>
-                              </w:rPr>
-                              <w:fldChar w:fldCharType="end"/>
-                            </w:r>
+                            <w:hyperlink r:id="rId9" w:history="1">
+                              <w:r>
+                                <w:rPr>
+                                  <w:rStyle w:val="Hyperlink"/>
+                                  <w:color w:val="auto"/>
+                                  <w:sz w:val="20"/>
+                                  <w:lang w:val="en-US"/>
+                                </w:rPr>
+                                <w:t>www.conservatoriohvillalobos.com.br</w:t>
+                              </w:r>
+                            </w:hyperlink>
                           </w:p>
                           <w:p>
                             <w:pPr>
@@ -221,7 +202,7 @@
                               </w:rPr>
                               <w:t xml:space="preserve">E-mail: </w:t>
                             </w:r>
-                            <w:hyperlink r:id="rId9" w:history="1">
+                            <w:hyperlink r:id="rId10" w:history="1">
                               <w:r>
                                 <w:rPr>
                                   <w:rStyle w:val="Hyperlink"/>
@@ -658,7 +639,7 @@
           <w:b/>
           <w:u w:val="single"/>
         </w:rPr>
-        <w:t xml:space="preserve">: 13</w:t>
+        <w:t xml:space="preserve">: 2</w:t>
       </w:r>
       <w:bookmarkStart w:id="0" w:name="cliente_id"/>
       <w:bookmarkEnd w:id="0"/>
@@ -732,7 +713,7 @@
           <w:sz w:val="20"/>
           <w:szCs w:val="20"/>
         </w:rPr>
-        <w:t xml:space="preserve"> Segundas</w:t>
+        <w:t xml:space="preserve"> Quarta</w:t>
       </w:r>
       <w:bookmarkStart w:id="2" w:name="dia_pratica"/>
       <w:bookmarkEnd w:id="2"/>
@@ -757,7 +738,7 @@
           <w:sz w:val="20"/>
           <w:szCs w:val="20"/>
         </w:rPr>
-        <w:t xml:space="preserve">  23:10</w:t>
+        <w:t xml:space="preserve">  10:00</w:t>
       </w:r>
       <w:bookmarkStart w:id="3" w:name="horario_pratica"/>
       <w:bookmarkEnd w:id="3"/>
@@ -782,7 +763,7 @@
           <w:sz w:val="20"/>
           <w:szCs w:val="20"/>
         </w:rPr>
-        <w:t xml:space="preserve">  00:00</w:t>
+        <w:t xml:space="preserve">  10:50</w:t>
       </w:r>
       <w:bookmarkStart w:id="4" w:name="termino_pratica"/>
       <w:bookmarkEnd w:id="4"/>
@@ -814,7 +795,7 @@
           <w:sz w:val="20"/>
           <w:szCs w:val="20"/>
         </w:rPr>
-        <w:t xml:space="preserve"> Jurema</w:t>
+        <w:t xml:space="preserve"> Kelly Nunez Paulo Dos Santos</w:t>
       </w:r>
       <w:bookmarkStart w:id="5" w:name="professor_pratica"/>
       <w:bookmarkEnd w:id="5"/>
@@ -1315,7 +1296,7 @@
           <w:sz w:val="20"/>
           <w:szCs w:val="20"/>
         </w:rPr>
-        <w:t xml:space="preserve"> R$ 2440,00</w:t>
+        <w:t xml:space="preserve"> R$ 3664,00</w:t>
       </w:r>
       <w:bookmarkStart w:id="23" w:name="valor_total"/>
       <w:bookmarkEnd w:id="23"/>
@@ -1367,7 +1348,7 @@
           <w:sz w:val="20"/>
           <w:szCs w:val="20"/>
         </w:rPr>
-        <w:t xml:space="preserve"> R$ 195,00</w:t>
+        <w:t xml:space="preserve"> R$ 297,00</w:t>
       </w:r>
       <w:bookmarkStart w:id="24" w:name="valor_mensal"/>
       <w:bookmarkEnd w:id="24"/>
@@ -1690,7 +1671,7 @@
           <w:sz w:val="20"/>
           <w:szCs w:val="20"/>
         </w:rPr>
-        <w:t xml:space="preserve">Santos, 26 de Janeiro de 2015</w:t>
+        <w:t xml:space="preserve">Santos, 26 de Dezembro de 2014</w:t>
       </w:r>
       <w:bookmarkStart w:id="25" w:name="data_matricula"/>
       <w:bookmarkEnd w:id="25"/>
@@ -1947,36 +1928,17 @@
                               </w:rPr>
                               <w:t xml:space="preserve">Home page: </w:t>
                             </w:r>
-                            <w:r>
-                              <w:fldChar w:fldCharType="begin"/>
-                            </w:r>
-                            <w:r>
-                              <w:rPr>
-                                <w:lang w:val="en-US"/>
-                              </w:rPr>
-                              <w:instrText xml:space="preserve"> HYPERLINK "http://www.conservatoriohvillalobos.com.br" </w:instrText>
-                            </w:r>
-                            <w:r>
-                              <w:fldChar w:fldCharType="separate"/>
-                            </w:r>
-                            <w:r>
-                              <w:rPr>
-                                <w:rStyle w:val="Hyperlink"/>
-                                <w:color w:val="auto"/>
-                                <w:sz w:val="20"/>
-                                <w:lang w:val="en-US"/>
-                              </w:rPr>
-                              <w:t>www.conservatoriohvillalobos.com.br</w:t>
-                            </w:r>
-                            <w:r>
-                              <w:rPr>
-                                <w:rStyle w:val="Hyperlink"/>
-                                <w:color w:val="auto"/>
-                                <w:sz w:val="20"/>
-                                <w:lang w:val="en-US"/>
-                              </w:rPr>
-                              <w:fldChar w:fldCharType="end"/>
-                            </w:r>
+                            <w:hyperlink r:id="rId15" w:history="1">
+                              <w:r>
+                                <w:rPr>
+                                  <w:rStyle w:val="Hyperlink"/>
+                                  <w:color w:val="auto"/>
+                                  <w:sz w:val="20"/>
+                                  <w:lang w:val="en-US"/>
+                                </w:rPr>
+                                <w:t>www.conservatoriohvillalobos.com.br</w:t>
+                              </w:r>
+                            </w:hyperlink>
                           </w:p>
                           <w:p>
                             <w:pPr>
@@ -2417,7 +2379,7 @@
           <w:color w:val="auto"/>
           <w:sz w:val="22"/>
         </w:rPr>
-        <w:t xml:space="preserve">: 13</w:t>
+        <w:t xml:space="preserve">: 2</w:t>
       </w:r>
       <w:bookmarkStart w:id="26" w:name="cliente_id2"/>
       <w:bookmarkEnd w:id="26"/>
@@ -3666,36 +3628,17 @@
                               </w:rPr>
                               <w:t xml:space="preserve">Home page: </w:t>
                             </w:r>
-                            <w:r>
-                              <w:fldChar w:fldCharType="begin"/>
-                            </w:r>
-                            <w:r>
-                              <w:rPr>
-                                <w:lang w:val="en-US"/>
-                              </w:rPr>
-                              <w:instrText xml:space="preserve"> HYPERLINK "http://www.conservatoriohvillalobos.com.br" </w:instrText>
-                            </w:r>
-                            <w:r>
-                              <w:fldChar w:fldCharType="separate"/>
-                            </w:r>
-                            <w:r>
-                              <w:rPr>
-                                <w:rStyle w:val="Hyperlink"/>
-                                <w:color w:val="auto"/>
-                                <w:sz w:val="20"/>
-                                <w:lang w:val="en-US"/>
-                              </w:rPr>
-                              <w:t>www.conservatoriohvillalobos.com.br</w:t>
-                            </w:r>
-                            <w:r>
-                              <w:rPr>
-                                <w:rStyle w:val="Hyperlink"/>
-                                <w:color w:val="auto"/>
-                                <w:sz w:val="20"/>
-                                <w:lang w:val="en-US"/>
-                              </w:rPr>
-                              <w:fldChar w:fldCharType="end"/>
-                            </w:r>
+                            <w:hyperlink r:id="rId17" w:history="1">
+                              <w:r>
+                                <w:rPr>
+                                  <w:rStyle w:val="Hyperlink"/>
+                                  <w:color w:val="auto"/>
+                                  <w:sz w:val="20"/>
+                                  <w:lang w:val="en-US"/>
+                                </w:rPr>
+                                <w:t>www.conservatoriohvillalobos.com.br</w:t>
+                              </w:r>
+                            </w:hyperlink>
                           </w:p>
                           <w:p>
                             <w:pPr>
@@ -3716,7 +3659,7 @@
                               </w:rPr>
                               <w:t xml:space="preserve">E-mail: </w:t>
                             </w:r>
-                            <w:hyperlink r:id="rId17" w:history="1">
+                            <w:hyperlink r:id="rId18" w:history="1">
                               <w:r>
                                 <w:rPr>
                                   <w:rStyle w:val="Hyperlink"/>
@@ -5015,36 +4958,17 @@
                               </w:rPr>
                               <w:t xml:space="preserve">Home page: </w:t>
                             </w:r>
-                            <w:r>
-                              <w:fldChar w:fldCharType="begin"/>
-                            </w:r>
-                            <w:r>
-                              <w:rPr>
-                                <w:lang w:val="en-US"/>
-                              </w:rPr>
-                              <w:instrText xml:space="preserve"> HYPERLINK "http://www.conservatoriohvillalobos.com.br" </w:instrText>
-                            </w:r>
-                            <w:r>
-                              <w:fldChar w:fldCharType="separate"/>
-                            </w:r>
-                            <w:r>
-                              <w:rPr>
-                                <w:rStyle w:val="Hyperlink"/>
-                                <w:color w:val="auto"/>
-                                <w:sz w:val="20"/>
-                                <w:lang w:val="en-US"/>
-                              </w:rPr>
-                              <w:t>www.conservatoriohvillalobos.com.br</w:t>
-                            </w:r>
-                            <w:r>
-                              <w:rPr>
-                                <w:rStyle w:val="Hyperlink"/>
-                                <w:color w:val="auto"/>
-                                <w:sz w:val="20"/>
-                                <w:lang w:val="en-US"/>
-                              </w:rPr>
-                              <w:fldChar w:fldCharType="end"/>
-                            </w:r>
+                            <w:hyperlink r:id="rId21" w:history="1">
+                              <w:r>
+                                <w:rPr>
+                                  <w:rStyle w:val="Hyperlink"/>
+                                  <w:color w:val="auto"/>
+                                  <w:sz w:val="20"/>
+                                  <w:lang w:val="en-US"/>
+                                </w:rPr>
+                                <w:t>www.conservatoriohvillalobos.com.br</w:t>
+                              </w:r>
+                            </w:hyperlink>
                           </w:p>
                           <w:p>
                             <w:pPr>
@@ -5065,7 +4989,7 @@
                               </w:rPr>
                               <w:t xml:space="preserve">E-mail: </w:t>
                             </w:r>
-                            <w:hyperlink r:id="rId21" w:history="1">
+                            <w:hyperlink r:id="rId22" w:history="1">
                               <w:r>
                                 <w:rPr>
                                   <w:rStyle w:val="Hyperlink"/>
@@ -6274,36 +6198,17 @@
                               </w:rPr>
                               <w:t xml:space="preserve">Home page: </w:t>
                             </w:r>
-                            <w:r>
-                              <w:fldChar w:fldCharType="begin"/>
-                            </w:r>
-                            <w:r>
-                              <w:rPr>
-                                <w:lang w:val="en-US"/>
-                              </w:rPr>
-                              <w:instrText xml:space="preserve"> HYPERLINK "http://www.conservatoriohvillalobos.com.br" </w:instrText>
-                            </w:r>
-                            <w:r>
-                              <w:fldChar w:fldCharType="separate"/>
-                            </w:r>
-                            <w:r>
-                              <w:rPr>
-                                <w:rStyle w:val="Hyperlink"/>
-                                <w:color w:val="auto"/>
-                                <w:sz w:val="20"/>
-                                <w:lang w:val="en-US"/>
-                              </w:rPr>
-                              <w:t>www.conservatoriohvillalobos.com.br</w:t>
-                            </w:r>
-                            <w:r>
-                              <w:rPr>
-                                <w:rStyle w:val="Hyperlink"/>
-                                <w:color w:val="auto"/>
-                                <w:sz w:val="20"/>
-                                <w:lang w:val="en-US"/>
-                              </w:rPr>
-                              <w:fldChar w:fldCharType="end"/>
-                            </w:r>
+                            <w:hyperlink r:id="rId25" w:history="1">
+                              <w:r>
+                                <w:rPr>
+                                  <w:rStyle w:val="Hyperlink"/>
+                                  <w:color w:val="auto"/>
+                                  <w:sz w:val="20"/>
+                                  <w:lang w:val="en-US"/>
+                                </w:rPr>
+                                <w:t>www.conservatoriohvillalobos.com.br</w:t>
+                              </w:r>
+                            </w:hyperlink>
                           </w:p>
                           <w:p>
                             <w:pPr>
@@ -6324,7 +6229,7 @@
                               </w:rPr>
                               <w:t xml:space="preserve">E-mail: </w:t>
                             </w:r>
-                            <w:hyperlink r:id="rId25" w:history="1">
+                            <w:hyperlink r:id="rId26" w:history="1">
                               <w:r>
                                 <w:rPr>
                                   <w:rStyle w:val="Hyperlink"/>
@@ -6853,7 +6758,7 @@
           <w:sz w:val="20"/>
           <w:szCs w:val="20"/>
         </w:rPr>
-        <w:t xml:space="preserve"> R$ 2440,00</w:t>
+        <w:t xml:space="preserve"> R$ 3664,00</w:t>
       </w:r>
       <w:bookmarkStart w:id="39" w:name="valor_total2"/>
       <w:bookmarkEnd w:id="39"/>
@@ -6894,15 +6799,23 @@
           <w:sz w:val="20"/>
           <w:szCs w:val="20"/>
         </w:rPr>
-        <w:t>Primeira parcela no valor de</w:t>
-      </w:r>
-      <w:r>
-        <w:rPr>
-          <w:b/>
-          <w:sz w:val="20"/>
-          <w:szCs w:val="20"/>
-        </w:rPr>
-        <w:t xml:space="preserve"> R$ 195,00</w:t>
+        <w:t xml:space="preserve">Primeira parcela no valor </w:t>
+      </w:r>
+      <w:proofErr w:type="gramStart"/>
+      <w:r>
+        <w:rPr>
+          <w:sz w:val="20"/>
+          <w:szCs w:val="20"/>
+        </w:rPr>
+        <w:t>de</w:t>
+      </w:r>
+      <w:r>
+        <w:rPr>
+          <w:b/>
+          <w:sz w:val="20"/>
+          <w:szCs w:val="20"/>
+        </w:rPr>
+        <w:t xml:space="preserve"> R$ 297,00</w:t>
       </w:r>
       <w:bookmarkStart w:id="40" w:name="valor_mensal2"/>
       <w:bookmarkEnd w:id="40"/>
@@ -6911,67 +6824,31 @@
           <w:sz w:val="20"/>
           <w:szCs w:val="20"/>
         </w:rPr>
-        <w:t xml:space="preserve">, vencendo no ato da matrícula e </w:t>
-      </w:r>
-      <w:r>
-        <w:rPr>
-          <w:sz w:val="20"/>
-          <w:szCs w:val="20"/>
-        </w:rPr>
-        <w:fldChar w:fldCharType="begin">
-          <w:ffData>
-            <w:name w:val="Texto3"/>
-            <w:enabled/>
-            <w:calcOnExit w:val="0"/>
-            <w:textInput>
-              <w:type w:val="number"/>
-              <w:default w:val="11"/>
-              <w:format w:val="0"/>
-            </w:textInput>
-          </w:ffData>
-        </w:fldChar>
-      </w:r>
-      <w:r>
-        <w:rPr>
-          <w:sz w:val="20"/>
-          <w:szCs w:val="20"/>
-        </w:rPr>
-        <w:instrText xml:space="preserve"> FORMTEXT </w:instrText>
-      </w:r>
-      <w:r>
-        <w:rPr>
-          <w:sz w:val="20"/>
-          <w:szCs w:val="20"/>
-        </w:rPr>
-      </w:r>
-      <w:r>
-        <w:rPr>
-          <w:sz w:val="20"/>
-          <w:szCs w:val="20"/>
-        </w:rPr>
-        <w:fldChar w:fldCharType="separate"/>
-      </w:r>
-      <w:r>
-        <w:rPr>
-          <w:noProof/>
-          <w:sz w:val="20"/>
-          <w:szCs w:val="20"/>
-        </w:rPr>
-        <w:t>11</w:t>
-      </w:r>
-      <w:r>
-        <w:rPr>
-          <w:sz w:val="20"/>
-          <w:szCs w:val="20"/>
-        </w:rPr>
-        <w:fldChar w:fldCharType="end"/>
-      </w:r>
-      <w:r>
-        <w:rPr>
-          <w:sz w:val="20"/>
-          <w:szCs w:val="20"/>
-        </w:rPr>
-        <w:t xml:space="preserve"> parcelas do mesmo valor, </w:t>
+        <w:t>,</w:t>
+      </w:r>
+      <w:proofErr w:type="gramEnd"/>
+      <w:r>
+        <w:rPr>
+          <w:sz w:val="20"/>
+          <w:szCs w:val="20"/>
+        </w:rPr>
+        <w:t xml:space="preserve"> vencendo no ato da matrícula e 12</w:t>
+      </w:r>
+      <w:bookmarkStart w:id="41" w:name="parcelas"/>
+      <w:bookmarkEnd w:id="41"/>
+      <w:r>
+        <w:rPr>
+          <w:sz w:val="20"/>
+          <w:szCs w:val="20"/>
+        </w:rPr>
+        <w:t xml:space="preserve"> </w:t>
+      </w:r>
+      <w:r>
+        <w:rPr>
+          <w:sz w:val="20"/>
+          <w:szCs w:val="20"/>
+        </w:rPr>
+        <w:t xml:space="preserve">parcelas do mesmo valor, </w:t>
       </w:r>
       <w:r>
         <w:rPr>
@@ -6996,66 +6873,23 @@
           <w:sz w:val="20"/>
           <w:szCs w:val="20"/>
         </w:rPr>
-        <w:t xml:space="preserve">, dos meses de </w:t>
-      </w:r>
-      <w:r>
-        <w:rPr>
-          <w:sz w:val="20"/>
-          <w:szCs w:val="20"/>
-        </w:rPr>
-        <w:fldChar w:fldCharType="begin">
-          <w:ffData>
-            <w:name w:val="Texto4"/>
-            <w:enabled/>
-            <w:calcOnExit w:val="0"/>
-            <w:textInput>
-              <w:default w:val="JANEIRO"/>
-              <w:format w:val="Maiúsculas"/>
-            </w:textInput>
-          </w:ffData>
-        </w:fldChar>
-      </w:r>
-      <w:r>
-        <w:rPr>
-          <w:sz w:val="20"/>
-          <w:szCs w:val="20"/>
-        </w:rPr>
-        <w:instrText xml:space="preserve"> FORMTEXT </w:instrText>
-      </w:r>
-      <w:r>
-        <w:rPr>
-          <w:sz w:val="20"/>
-          <w:szCs w:val="20"/>
-        </w:rPr>
-      </w:r>
-      <w:r>
-        <w:rPr>
-          <w:sz w:val="20"/>
-          <w:szCs w:val="20"/>
-        </w:rPr>
-        <w:fldChar w:fldCharType="separate"/>
-      </w:r>
-      <w:r>
-        <w:rPr>
-          <w:noProof/>
-          <w:sz w:val="20"/>
-          <w:szCs w:val="20"/>
-        </w:rPr>
-        <w:t>JANEIRO</w:t>
-      </w:r>
-      <w:r>
-        <w:rPr>
-          <w:sz w:val="20"/>
-          <w:szCs w:val="20"/>
-        </w:rPr>
-        <w:fldChar w:fldCharType="end"/>
-      </w:r>
-      <w:r>
-        <w:rPr>
-          <w:sz w:val="20"/>
-          <w:szCs w:val="20"/>
-        </w:rPr>
-        <w:t xml:space="preserve"> a </w:t>
+        <w:t xml:space="preserve">, dos meses de January</w:t>
+      </w:r>
+      <w:bookmarkStart w:id="42" w:name="mes_inicio"/>
+      <w:bookmarkEnd w:id="42"/>
+      <w:r>
+        <w:rPr>
+          <w:sz w:val="20"/>
+          <w:szCs w:val="20"/>
+        </w:rPr>
+        <w:t xml:space="preserve"> </w:t>
+      </w:r>
+      <w:r>
+        <w:rPr>
+          <w:sz w:val="20"/>
+          <w:szCs w:val="20"/>
+        </w:rPr>
+        <w:t xml:space="preserve">a </w:t>
       </w:r>
       <w:r>
         <w:rPr>
@@ -7114,61 +6948,17 @@
           <w:sz w:val="20"/>
           <w:szCs w:val="20"/>
         </w:rPr>
-        <w:t xml:space="preserve"> de </w:t>
-      </w:r>
-      <w:r>
-        <w:rPr>
-          <w:sz w:val="20"/>
-          <w:szCs w:val="20"/>
-        </w:rPr>
-        <w:fldChar w:fldCharType="begin">
-          <w:ffData>
-            <w:name w:val="Texto6"/>
-            <w:enabled/>
-            <w:calcOnExit w:val="0"/>
-            <w:textInput>
-              <w:type w:val="number"/>
-              <w:default w:val="2015"/>
-              <w:format w:val="0"/>
-            </w:textInput>
-          </w:ffData>
-        </w:fldChar>
-      </w:r>
-      <w:r>
-        <w:rPr>
-          <w:sz w:val="20"/>
-          <w:szCs w:val="20"/>
-        </w:rPr>
-        <w:instrText xml:space="preserve"> FORMTEXT </w:instrText>
-      </w:r>
-      <w:r>
-        <w:rPr>
-          <w:sz w:val="20"/>
-          <w:szCs w:val="20"/>
-        </w:rPr>
-      </w:r>
-      <w:r>
-        <w:rPr>
-          <w:sz w:val="20"/>
-          <w:szCs w:val="20"/>
-        </w:rPr>
-        <w:fldChar w:fldCharType="separate"/>
-      </w:r>
-      <w:r>
-        <w:rPr>
-          <w:noProof/>
-          <w:sz w:val="20"/>
-          <w:szCs w:val="20"/>
-        </w:rPr>
-        <w:t>2015</w:t>
-      </w:r>
-      <w:r>
-        <w:rPr>
-          <w:sz w:val="20"/>
-          <w:szCs w:val="20"/>
-        </w:rPr>
-        <w:fldChar w:fldCharType="end"/>
-      </w:r>
+        <w:t xml:space="preserve"> de</w:t>
+      </w:r>
+      <w:r>
+        <w:rPr>
+          <w:sz w:val="20"/>
+          <w:szCs w:val="20"/>
+        </w:rPr>
+        <w:t xml:space="preserve"> 2015</w:t>
+      </w:r>
+      <w:bookmarkStart w:id="43" w:name="ano_vigente"/>
+      <w:bookmarkEnd w:id="43"/>
       <w:r>
         <w:rPr>
           <w:sz w:val="20"/>
@@ -7226,61 +7016,12 @@
           <w:sz w:val="20"/>
           <w:szCs w:val="20"/>
         </w:rPr>
-        <w:t xml:space="preserve"> será em </w:t>
-      </w:r>
-      <w:r>
-        <w:rPr>
-          <w:sz w:val="20"/>
-          <w:szCs w:val="20"/>
-        </w:rPr>
-        <w:fldChar w:fldCharType="begin">
-          <w:ffData>
-            <w:name w:val="Texto7"/>
-            <w:enabled/>
-            <w:calcOnExit w:val="0"/>
-            <w:textInput>
-              <w:type w:val="number"/>
-              <w:default w:val="12"/>
-              <w:format w:val="0"/>
-            </w:textInput>
-          </w:ffData>
-        </w:fldChar>
-      </w:r>
-      <w:r>
-        <w:rPr>
-          <w:sz w:val="20"/>
-          <w:szCs w:val="20"/>
-        </w:rPr>
-        <w:instrText xml:space="preserve"> FORMTEXT </w:instrText>
-      </w:r>
-      <w:r>
-        <w:rPr>
-          <w:sz w:val="20"/>
-          <w:szCs w:val="20"/>
-        </w:rPr>
-      </w:r>
-      <w:r>
-        <w:rPr>
-          <w:sz w:val="20"/>
-          <w:szCs w:val="20"/>
-        </w:rPr>
-        <w:fldChar w:fldCharType="separate"/>
-      </w:r>
-      <w:r>
-        <w:rPr>
-          <w:noProof/>
-          <w:sz w:val="20"/>
-          <w:szCs w:val="20"/>
-        </w:rPr>
-        <w:t>12</w:t>
-      </w:r>
-      <w:r>
-        <w:rPr>
-          <w:sz w:val="20"/>
-          <w:szCs w:val="20"/>
-        </w:rPr>
-        <w:fldChar w:fldCharType="end"/>
-      </w:r>
+        <w:t xml:space="preserve"> será em 12</w:t>
+      </w:r>
+      <w:bookmarkStart w:id="44" w:name="parcelas2"/>
+      <w:bookmarkStart w:id="45" w:name="_GoBack"/>
+      <w:bookmarkEnd w:id="44"/>
+      <w:bookmarkEnd w:id="45"/>
       <w:r>
         <w:rPr>
           <w:sz w:val="20"/>
@@ -7300,66 +7041,23 @@
           <w:sz w:val="20"/>
           <w:szCs w:val="20"/>
         </w:rPr>
-        <w:t xml:space="preserve"> dos meses de </w:t>
-      </w:r>
-      <w:r>
-        <w:rPr>
-          <w:sz w:val="20"/>
-          <w:szCs w:val="20"/>
-        </w:rPr>
-        <w:fldChar w:fldCharType="begin">
-          <w:ffData>
-            <w:name w:val="Texto9"/>
-            <w:enabled/>
-            <w:calcOnExit w:val="0"/>
-            <w:textInput>
-              <w:default w:val="JANEIRO"/>
-              <w:format w:val="Maiúsculas"/>
-            </w:textInput>
-          </w:ffData>
-        </w:fldChar>
-      </w:r>
-      <w:r>
-        <w:rPr>
-          <w:sz w:val="20"/>
-          <w:szCs w:val="20"/>
-        </w:rPr>
-        <w:instrText xml:space="preserve"> FORMTEXT </w:instrText>
-      </w:r>
-      <w:r>
-        <w:rPr>
-          <w:sz w:val="20"/>
-          <w:szCs w:val="20"/>
-        </w:rPr>
-      </w:r>
-      <w:r>
-        <w:rPr>
-          <w:sz w:val="20"/>
-          <w:szCs w:val="20"/>
-        </w:rPr>
-        <w:fldChar w:fldCharType="separate"/>
-      </w:r>
-      <w:r>
-        <w:rPr>
-          <w:noProof/>
-          <w:sz w:val="20"/>
-          <w:szCs w:val="20"/>
-        </w:rPr>
-        <w:t>JANEIRO</w:t>
-      </w:r>
-      <w:r>
-        <w:rPr>
-          <w:sz w:val="20"/>
-          <w:szCs w:val="20"/>
-        </w:rPr>
-        <w:fldChar w:fldCharType="end"/>
-      </w:r>
-      <w:r>
-        <w:rPr>
-          <w:sz w:val="20"/>
-          <w:szCs w:val="20"/>
-        </w:rPr>
-        <w:t xml:space="preserve"> a </w:t>
+        <w:t xml:space="preserve"> dos meses de 01/01/2015</w:t>
+      </w:r>
+      <w:bookmarkStart w:id="46" w:name="mes_inicio2"/>
+      <w:bookmarkEnd w:id="46"/>
+      <w:r>
+        <w:rPr>
+          <w:sz w:val="20"/>
+          <w:szCs w:val="20"/>
+        </w:rPr>
+        <w:t xml:space="preserve"> </w:t>
+      </w:r>
+      <w:r>
+        <w:rPr>
+          <w:sz w:val="20"/>
+          <w:szCs w:val="20"/>
+        </w:rPr>
+        <w:t xml:space="preserve">a </w:t>
       </w:r>
       <w:r>
         <w:rPr>
@@ -7418,60 +7116,17 @@
           <w:sz w:val="20"/>
           <w:szCs w:val="20"/>
         </w:rPr>
-        <w:t xml:space="preserve"> de </w:t>
-      </w:r>
-      <w:r>
-        <w:rPr>
-          <w:sz w:val="20"/>
-          <w:szCs w:val="20"/>
-        </w:rPr>
-        <w:fldChar w:fldCharType="begin">
-          <w:ffData>
-            <w:name w:val="Texto11"/>
-            <w:enabled/>
-            <w:calcOnExit w:val="0"/>
-            <w:textInput>
-              <w:type w:val="number"/>
-              <w:default w:val="2015"/>
-            </w:textInput>
-          </w:ffData>
-        </w:fldChar>
-      </w:r>
-      <w:r>
-        <w:rPr>
-          <w:sz w:val="20"/>
-          <w:szCs w:val="20"/>
-        </w:rPr>
-        <w:instrText xml:space="preserve"> FORMTEXT </w:instrText>
-      </w:r>
-      <w:r>
-        <w:rPr>
-          <w:sz w:val="20"/>
-          <w:szCs w:val="20"/>
-        </w:rPr>
-      </w:r>
-      <w:r>
-        <w:rPr>
-          <w:sz w:val="20"/>
-          <w:szCs w:val="20"/>
-        </w:rPr>
-        <w:fldChar w:fldCharType="separate"/>
-      </w:r>
-      <w:r>
-        <w:rPr>
-          <w:noProof/>
-          <w:sz w:val="20"/>
-          <w:szCs w:val="20"/>
-        </w:rPr>
-        <w:t>2015</w:t>
-      </w:r>
-      <w:r>
-        <w:rPr>
-          <w:sz w:val="20"/>
-          <w:szCs w:val="20"/>
-        </w:rPr>
-        <w:fldChar w:fldCharType="end"/>
-      </w:r>
+        <w:t xml:space="preserve"> de</w:t>
+      </w:r>
+      <w:r>
+        <w:rPr>
+          <w:sz w:val="20"/>
+          <w:szCs w:val="20"/>
+        </w:rPr>
+        <w:t xml:space="preserve"> 2015</w:t>
+      </w:r>
+      <w:bookmarkStart w:id="47" w:name="ano_vigente2"/>
+      <w:bookmarkEnd w:id="47"/>
       <w:r>
         <w:rPr>
           <w:sz w:val="20"/>
@@ -8268,36 +7923,17 @@
                               </w:rPr>
                               <w:t xml:space="preserve">Home page: </w:t>
                             </w:r>
-                            <w:r>
-                              <w:fldChar w:fldCharType="begin"/>
-                            </w:r>
-                            <w:r>
-                              <w:rPr>
-                                <w:lang w:val="en-US"/>
-                              </w:rPr>
-                              <w:instrText xml:space="preserve"> HYPERLINK "http://www.conservatoriohvillalobos.com.br" </w:instrText>
-                            </w:r>
-                            <w:r>
-                              <w:fldChar w:fldCharType="separate"/>
-                            </w:r>
-                            <w:r>
-                              <w:rPr>
-                                <w:rStyle w:val="Hyperlink"/>
-                                <w:color w:val="auto"/>
-                                <w:sz w:val="20"/>
-                                <w:lang w:val="en-US"/>
-                              </w:rPr>
-                              <w:t>www.conservatoriohvillalobos.com.br</w:t>
-                            </w:r>
-                            <w:r>
-                              <w:rPr>
-                                <w:rStyle w:val="Hyperlink"/>
-                                <w:color w:val="auto"/>
-                                <w:sz w:val="20"/>
-                                <w:lang w:val="en-US"/>
-                              </w:rPr>
-                              <w:fldChar w:fldCharType="end"/>
-                            </w:r>
+                            <w:hyperlink r:id="rId29" w:history="1">
+                              <w:r>
+                                <w:rPr>
+                                  <w:rStyle w:val="Hyperlink"/>
+                                  <w:color w:val="auto"/>
+                                  <w:sz w:val="20"/>
+                                  <w:lang w:val="en-US"/>
+                                </w:rPr>
+                                <w:t>www.conservatoriohvillalobos.com.br</w:t>
+                              </w:r>
+                            </w:hyperlink>
                           </w:p>
                           <w:p>
                             <w:pPr>
@@ -8318,7 +7954,7 @@
                               </w:rPr>
                               <w:t xml:space="preserve">E-mail: </w:t>
                             </w:r>
-                            <w:hyperlink r:id="rId29" w:history="1">
+                            <w:hyperlink r:id="rId30" w:history="1">
                               <w:r>
                                 <w:rPr>
                                   <w:rStyle w:val="Hyperlink"/>
@@ -8819,10 +8455,10 @@
           <w:sz w:val="20"/>
           <w:szCs w:val="20"/>
         </w:rPr>
-        <w:t xml:space="preserve"> 26 de Janeiro de 2015</w:t>
-      </w:r>
-      <w:bookmarkStart w:id="41" w:name="data_matricula2"/>
-      <w:bookmarkEnd w:id="41"/>
+        <w:t xml:space="preserve"> 26 de Dezembro de 2014</w:t>
+      </w:r>
+      <w:bookmarkStart w:id="48" w:name="data_matricula2"/>
+      <w:bookmarkEnd w:id="48"/>
     </w:p>
     <w:p>
       <w:pPr>
@@ -8841,8 +8477,6 @@
           <w:szCs w:val="20"/>
         </w:rPr>
       </w:pPr>
-      <w:bookmarkStart w:id="42" w:name="_GoBack"/>
-      <w:bookmarkEnd w:id="42"/>
     </w:p>
     <w:p>
       <w:pPr>
@@ -9177,7 +8811,7 @@
                               <w:sz w:val="26"/>
                               <w:szCs w:val="26"/>
                             </w:rPr>
-                            <w:t>6</w:t>
+                            <w:t>5</w:t>
                           </w:r>
                           <w:r>
                             <w:rPr>
@@ -9257,7 +8891,7 @@
                         <w:sz w:val="26"/>
                         <w:szCs w:val="26"/>
                       </w:rPr>
-                      <w:t>6</w:t>
+                      <w:t>5</w:t>
                     </w:r>
                     <w:r>
                       <w:rPr>
@@ -11084,7 +10718,7 @@
 </file>
 
 <file path=customXml/itemProps1.xml><?xml version="1.0" encoding="utf-8"?>
-<ds:datastoreItem xmlns:ds="http://schemas.openxmlformats.org/officeDocument/2006/customXml" ds:itemID="{0E114624-9457-47B3-89E9-2E4697FF706A}">
+<ds:datastoreItem xmlns:ds="http://schemas.openxmlformats.org/officeDocument/2006/customXml" ds:itemID="{CED20E77-5854-463F-B8C0-58AB5086C1FF}">
   <ds:schemaRefs>
     <ds:schemaRef ds:uri="http://schemas.openxmlformats.org/officeDocument/2006/bibliography"/>
   </ds:schemaRefs>

</xml_diff>